<commit_message>
edgar6_v5 update N2O emissions all figures
</commit_message>
<xml_diff>
--- a/Results/knitr/cumulative_historical_emissions.docx
+++ b/Results/knitr/cumulative_historical_emissions.docx
@@ -186,11 +186,6 @@
           </wp:inline>
         </w:drawing>
       </w:r>
-    </w:p>
-    <w:p>
-      <w:pPr>
-        <w:pStyle w:val="BodyText"/>
-      </w:pPr>
       <w:r>
         <w:drawing>
           <wp:inline>
@@ -201,7 +196,7 @@
               <a:graphicData uri="http://schemas.openxmlformats.org/drawingml/2006/picture">
                 <pic:pic>
                   <pic:nvPicPr>
-                    <pic:cNvPr descr="C:/Users/doen/ownCloud/AR6-Emissions-trends-and-drivers/Results/knitr/cumulative_historical_emissions_files/figure-docx/plot_6_regions-1.png" id="0" name="Picture"/>
+                    <pic:cNvPr descr="C:/Users/doen/ownCloud/AR6-Emissions-trends-and-drivers/Results/knitr/cumulative_historical_emissions_files/figure-docx/plot_region_10-4.png" id="0" name="Picture"/>
                     <pic:cNvPicPr>
                       <a:picLocks noChangeArrowheads="1" noChangeAspect="1"/>
                     </pic:cNvPicPr>
@@ -233,6 +228,11 @@
           </wp:inline>
         </w:drawing>
       </w:r>
+    </w:p>
+    <w:p>
+      <w:pPr>
+        <w:pStyle w:val="BodyText"/>
+      </w:pPr>
       <w:r>
         <w:drawing>
           <wp:inline>
@@ -243,7 +243,7 @@
               <a:graphicData uri="http://schemas.openxmlformats.org/drawingml/2006/picture">
                 <pic:pic>
                   <pic:nvPicPr>
-                    <pic:cNvPr descr="C:/Users/doen/ownCloud/AR6-Emissions-trends-and-drivers/Results/knitr/cumulative_historical_emissions_files/figure-docx/plot_6_regions-2.png" id="0" name="Picture"/>
+                    <pic:cNvPr descr="C:/Users/doen/ownCloud/AR6-Emissions-trends-and-drivers/Results/knitr/cumulative_historical_emissions_files/figure-docx/plot_6_regions-1.png" id="0" name="Picture"/>
                     <pic:cNvPicPr>
                       <a:picLocks noChangeArrowheads="1" noChangeAspect="1"/>
                     </pic:cNvPicPr>
@@ -285,13 +285,97 @@
               <a:graphicData uri="http://schemas.openxmlformats.org/drawingml/2006/picture">
                 <pic:pic>
                   <pic:nvPicPr>
+                    <pic:cNvPr descr="C:/Users/doen/ownCloud/AR6-Emissions-trends-and-drivers/Results/knitr/cumulative_historical_emissions_files/figure-docx/plot_6_regions-2.png" id="0" name="Picture"/>
+                    <pic:cNvPicPr>
+                      <a:picLocks noChangeArrowheads="1" noChangeAspect="1"/>
+                    </pic:cNvPicPr>
+                  </pic:nvPicPr>
+                  <pic:blipFill>
+                    <a:blip r:embed="rId25"/>
+                    <a:stretch>
+                      <a:fillRect/>
+                    </a:stretch>
+                  </pic:blipFill>
+                  <pic:spPr bwMode="auto">
+                    <a:xfrm>
+                      <a:off x="0" y="0"/>
+                      <a:ext cx="4620126" cy="3696101"/>
+                    </a:xfrm>
+                    <a:prstGeom prst="rect">
+                      <a:avLst/>
+                    </a:prstGeom>
+                    <a:noFill/>
+                    <a:ln w="9525">
+                      <a:noFill/>
+                      <a:headEnd/>
+                      <a:tailEnd/>
+                    </a:ln>
+                  </pic:spPr>
+                </pic:pic>
+              </a:graphicData>
+            </a:graphic>
+          </wp:inline>
+        </w:drawing>
+      </w:r>
+      <w:r>
+        <w:drawing>
+          <wp:inline>
+            <wp:extent cx="4620126" cy="3696101"/>
+            <wp:effectExtent b="0" l="0" r="0" t="0"/>
+            <wp:docPr descr="" title="" id="1" name="Picture"/>
+            <a:graphic>
+              <a:graphicData uri="http://schemas.openxmlformats.org/drawingml/2006/picture">
+                <pic:pic>
+                  <pic:nvPicPr>
                     <pic:cNvPr descr="C:/Users/doen/ownCloud/AR6-Emissions-trends-and-drivers/Results/knitr/cumulative_historical_emissions_files/figure-docx/plot_6_regions-3.png" id="0" name="Picture"/>
                     <pic:cNvPicPr>
                       <a:picLocks noChangeArrowheads="1" noChangeAspect="1"/>
                     </pic:cNvPicPr>
                   </pic:nvPicPr>
                   <pic:blipFill>
-                    <a:blip r:embed="rId25"/>
+                    <a:blip r:embed="rId26"/>
+                    <a:stretch>
+                      <a:fillRect/>
+                    </a:stretch>
+                  </pic:blipFill>
+                  <pic:spPr bwMode="auto">
+                    <a:xfrm>
+                      <a:off x="0" y="0"/>
+                      <a:ext cx="4620126" cy="3696101"/>
+                    </a:xfrm>
+                    <a:prstGeom prst="rect">
+                      <a:avLst/>
+                    </a:prstGeom>
+                    <a:noFill/>
+                    <a:ln w="9525">
+                      <a:noFill/>
+                      <a:headEnd/>
+                      <a:tailEnd/>
+                    </a:ln>
+                  </pic:spPr>
+                </pic:pic>
+              </a:graphicData>
+            </a:graphic>
+          </wp:inline>
+        </w:drawing>
+      </w:r>
+      <w:r>
+        <w:drawing>
+          <wp:inline>
+            <wp:extent cx="4620126" cy="3696101"/>
+            <wp:effectExtent b="0" l="0" r="0" t="0"/>
+            <wp:docPr descr="" title="" id="1" name="Picture"/>
+            <a:graphic>
+              <a:graphicData uri="http://schemas.openxmlformats.org/drawingml/2006/picture">
+                <pic:pic>
+                  <pic:nvPicPr>
+                    <pic:cNvPr descr="C:/Users/doen/ownCloud/AR6-Emissions-trends-and-drivers/Results/knitr/cumulative_historical_emissions_files/figure-docx/plot_6_regions-4.png" id="0" name="Picture"/>
+                    <pic:cNvPicPr>
+                      <a:picLocks noChangeArrowheads="1" noChangeAspect="1"/>
+                    </pic:cNvPicPr>
+                  </pic:nvPicPr>
+                  <pic:blipFill>
+                    <a:blip r:embed="rId27"/>
                     <a:stretch>
                       <a:fillRect/>
                     </a:stretch>

</xml_diff>